<commit_message>
Arbeitsjournal für den 24.03 fertig
</commit_message>
<xml_diff>
--- a/IPA-Arbeitsjournal.docx
+++ b/IPA-Arbeitsjournal.docx
@@ -1543,8 +1543,6 @@
               <w:outlineLvl w:val="0"/>
             </w:pPr>
             <w:bookmarkStart w:id="2" w:name="_Toc35949605"/>
-            <w:bookmarkStart w:id="3" w:name="_GoBack"/>
-            <w:bookmarkEnd w:id="3"/>
             <w:r>
               <w:t>Arbeitsjournal 23.03.2020</w:t>
             </w:r>
@@ -1556,10 +1554,12 @@
               <w:pStyle w:val="berschrift2"/>
               <w:outlineLvl w:val="1"/>
             </w:pPr>
-            <w:bookmarkStart w:id="4" w:name="_Toc35949606"/>
+            <w:bookmarkStart w:id="3" w:name="_Toc35949606"/>
             <w:r>
               <w:t>Ausgeführte Arbeiten</w:t>
             </w:r>
+            <w:bookmarkStart w:id="4" w:name="_GoBack"/>
+            <w:bookmarkEnd w:id="3"/>
             <w:bookmarkEnd w:id="4"/>
           </w:p>
           <w:p>
@@ -1713,6 +1713,9 @@
               <w:t>Erreichte Ziele</w:t>
             </w:r>
             <w:bookmarkEnd w:id="5"/>
+            <w:r>
+              <w:t xml:space="preserve"> / Erfolge</w:t>
+            </w:r>
           </w:p>
           <w:p>
             <w:pPr>
@@ -1790,6 +1793,9 @@
               <w:t>Aufgetretene Probleme</w:t>
             </w:r>
             <w:bookmarkEnd w:id="6"/>
+            <w:r>
+              <w:t xml:space="preserve"> / Misserfolge</w:t>
+            </w:r>
           </w:p>
           <w:p>
             <w:pPr>
@@ -2011,6 +2017,9 @@
       <w:r>
         <w:t xml:space="preserve"> Nachdem ich die Planen Phase fertig hatte, investierte ich ein bisschen Zeit dafür, den aktuellen Stand der Dokumentation zu verbessern.</w:t>
       </w:r>
+      <w:r>
+        <w:t xml:space="preserve"> Danach entschied ich mich für Chart.js und dokumentierte die Phase Entscheiden. Schlussendlich war ich eine halbe Stunde früher fertig als geplant und nutzte diese Zeit zum nochmals den Kriterienkatalog durchzugehen.</w:t>
+      </w:r>
     </w:p>
     <w:p>
       <w:pPr>
@@ -2021,6 +2030,9 @@
         <w:t>Erreichte Ziele</w:t>
       </w:r>
       <w:bookmarkEnd w:id="13"/>
+      <w:r>
+        <w:t xml:space="preserve"> / Erfolge</w:t>
+      </w:r>
     </w:p>
     <w:p>
       <w:pPr>
@@ -2072,6 +2084,18 @@
     </w:p>
     <w:p>
       <w:pPr>
+        <w:pStyle w:val="Listenabsatz"/>
+        <w:numPr>
+          <w:ilvl w:val="0"/>
+          <w:numId w:val="33"/>
+        </w:numPr>
+      </w:pPr>
+      <w:r>
+        <w:t>Entscheiden Phase Meilenstein erreicht</w:t>
+      </w:r>
+    </w:p>
+    <w:p>
+      <w:pPr>
         <w:pStyle w:val="berschrift2"/>
       </w:pPr>
       <w:bookmarkStart w:id="14" w:name="_Toc35949616"/>
@@ -2079,6 +2103,9 @@
         <w:t>Aufgetretene Probleme</w:t>
       </w:r>
       <w:bookmarkEnd w:id="14"/>
+      <w:r>
+        <w:t xml:space="preserve"> / Misserfolge</w:t>
+      </w:r>
     </w:p>
     <w:p>
       <w:pPr>
@@ -2115,6 +2142,18 @@
     </w:p>
     <w:p>
       <w:pPr>
+        <w:pStyle w:val="Listenabsatz"/>
+        <w:numPr>
+          <w:ilvl w:val="0"/>
+          <w:numId w:val="32"/>
+        </w:numPr>
+      </w:pPr>
+      <w:r>
+        <w:t>Geplantes Testkonzept und Spezifikation entsprechen nicht ganz dem Kriterienkatalog.</w:t>
+      </w:r>
+    </w:p>
+    <w:p>
+      <w:pPr>
         <w:pStyle w:val="berschrift2"/>
       </w:pPr>
       <w:bookmarkStart w:id="15" w:name="_Toc35949617"/>
@@ -2137,6 +2176,11 @@
         <w:t>Pendenzenliste</w:t>
       </w:r>
       <w:bookmarkEnd w:id="16"/>
+    </w:p>
+    <w:p>
+      <w:r>
+        <w:t>Testkonzept und Spezifikationen muss überarbeitet werden damit sie besser dem Kriterienkatalog entsprechen.</w:t>
+      </w:r>
     </w:p>
     <w:p>
       <w:pPr>
@@ -2155,13 +2199,30 @@
       <w:r>
         <w:t xml:space="preserve"> Ich werde jedoch oft unsicher ob jemand, welcher nicht gleich vertieft ist in meine Arbeit wie ich, alles verstehen würde. Es ist für ich schwierig zu wissen, ob ich auch wirklich alles Wichtige aufgeführt habe.</w:t>
       </w:r>
+      <w:r>
+        <w:t xml:space="preserve"> </w:t>
+      </w:r>
     </w:p>
     <w:p>
+      <w:r>
+        <w:t xml:space="preserve">Zudem habe ich </w:t>
+      </w:r>
+      <w:proofErr w:type="gramStart"/>
+      <w:r>
+        <w:t>zur Zeit</w:t>
+      </w:r>
+      <w:proofErr w:type="gramEnd"/>
+      <w:r>
+        <w:t xml:space="preserve"> die Vermutung, dass ich den Kriterienkatalog nicht genügend genau befolgt habe, dies ist mir vor allem beim Testkonzept aufgefallen.</w:t>
+      </w:r>
+    </w:p>
+    <w:p>
       <w:pPr>
         <w:pStyle w:val="berschrift2"/>
       </w:pPr>
       <w:bookmarkStart w:id="18" w:name="_Toc35949620"/>
       <w:r>
+        <w:lastRenderedPageBreak/>
         <w:t>Vergleich mit Zeitplan</w:t>
       </w:r>
       <w:bookmarkEnd w:id="18"/>
@@ -2169,6 +2230,9 @@
     <w:p>
       <w:r>
         <w:t xml:space="preserve">Auch an diesem Tag zahlte es sich aus, dass ich für jede Arbeit ein bisschen mehr Zeit einplante. Die Phase Planen verlief nicht ganz nach Zeitplan, sondern war eher ein bisschen durcheinander was die Auftragschronologie anging. </w:t>
+      </w:r>
+      <w:r>
+        <w:t>Die Entscheidungsphase verlief dagegen eins zu eins nach Zeitplan.</w:t>
       </w:r>
     </w:p>
     <w:sectPr>
@@ -2600,7 +2664,7 @@
             <w:rPr>
               <w:noProof/>
             </w:rPr>
-            <w:t>4</w:t>
+            <w:t>5</w:t>
           </w:r>
           <w:r>
             <w:rPr>
@@ -5900,7 +5964,7 @@
 </file>
 
 <file path=customXml/itemProps1.xml><?xml version="1.0" encoding="utf-8"?>
-<ds:datastoreItem xmlns:ds="http://schemas.openxmlformats.org/officeDocument/2006/customXml" ds:itemID="{1652BB87-10FA-41FA-A244-37E21B314BE8}">
+<ds:datastoreItem xmlns:ds="http://schemas.openxmlformats.org/officeDocument/2006/customXml" ds:itemID="{B881ED29-790C-4CEE-903A-0CDC829DD0BD}">
   <ds:schemaRefs>
     <ds:schemaRef ds:uri="http://schemas.openxmlformats.org/officeDocument/2006/bibliography"/>
   </ds:schemaRefs>

</xml_diff>

<commit_message>
SQL Aufbau File erstellt
</commit_message>
<xml_diff>
--- a/IPA-Arbeitsjournal.docx
+++ b/IPA-Arbeitsjournal.docx
@@ -2263,6 +2263,17 @@
       <w:r>
         <w:t xml:space="preserve">Am Morgen musste ich noch kurz mein Testkonzept der Planen Phase verbessern. Dies ging nicht allzu lange. Danach startete ich die Realisierung Phase. Die Dekodierung des Tabs Sensors verlieft eigentlich gut, jedoch schrieb ich zuerst einen Code für die Umwandlung von Hex in Dezimal, natürlich gibt es dies bereits in Python und ich verschwendete somit meine Zeit. Dazu kommt auch noch die Zeit welche ich benutzte um diesen falschen Code zu dokumentieren. </w:t>
       </w:r>
+      <w:r>
+        <w:t xml:space="preserve">Danach setzte ich mich darum das Backend </w:t>
+      </w:r>
+      <w:proofErr w:type="spellStart"/>
+      <w:r>
+        <w:t>auzubauen</w:t>
+      </w:r>
+      <w:proofErr w:type="spellEnd"/>
+      <w:r>
+        <w:t>. Für die Datenbank hatte ich eigentlich bereits ein SQL File geschrieben, welche alle Tabellen aufsetzt. Jedoch musste ich gestern das logische Modell verändern und somit war diese Datei nicht mehr auf dem neusten Stand. Ich erweiterte und aktualisierte dieses.</w:t>
+      </w:r>
     </w:p>
     <w:p>
       <w:pPr>
@@ -2277,8 +2288,10 @@
         <w:pStyle w:val="Aufzhlungszeichen2"/>
       </w:pPr>
       <w:r>
-        <w:t>Tabs Sensor korrekt dekodiert.</w:t>
-      </w:r>
+        <w:t>Tabs Sensor korrekt dekodiert</w:t>
+      </w:r>
+      <w:bookmarkStart w:id="18" w:name="_GoBack"/>
+      <w:bookmarkEnd w:id="18"/>
     </w:p>
     <w:p>
       <w:pPr>
@@ -2298,10 +2311,10 @@
     </w:p>
     <w:p>
       <w:pPr>
-        <w:pStyle w:val="berschrift2"/>
-      </w:pPr>
-      <w:r>
-        <w:t>Beanspruchte Hilfestellungen</w:t>
+        <w:pStyle w:val="Aufzhlungszeichen2"/>
+      </w:pPr>
+      <w:r>
+        <w:t>SQL Datenbank Aufbau Datei veraltet</w:t>
       </w:r>
     </w:p>
     <w:p>
@@ -2309,7 +2322,7 @@
         <w:pStyle w:val="berschrift2"/>
       </w:pPr>
       <w:r>
-        <w:t>Pendenzenliste</w:t>
+        <w:t>Beanspruchte Hilfestellungen</w:t>
       </w:r>
     </w:p>
     <w:p>
@@ -2317,28 +2330,34 @@
         <w:pStyle w:val="berschrift2"/>
       </w:pPr>
       <w:r>
-        <w:t>Reflexion</w:t>
+        <w:t>Pendenzenliste</w:t>
       </w:r>
     </w:p>
     <w:p>
-      <w:r>
-        <w:t>Ich hätte definitiv besser überlegen sollen, als ich meine eigene Funktion implementiert habe zum Hex in Dezimal umwandeln. Dies ist eigentlich klar, dass es dies gibt.</w:t>
+      <w:pPr>
+        <w:pStyle w:val="berschrift2"/>
+      </w:pPr>
+      <w:r>
+        <w:t>Reflexion</w:t>
       </w:r>
     </w:p>
     <w:p>
       <w:r>
-        <w:t>Ich bin jedoch überrascht, dass meine Dekodierung beim ersten Versuch geklappt hat, dies war bei den Vorarbeiten noch nicht so. Darauf bin ich stolz.</w:t>
+        <w:t>Ich hätte definitiv besser überlegen sollen, als ich meine eigene Funktion implementiert habe zum Hex in Dezimal umwandeln. Dies ist eigentlich klar, dass es dies gibt.</w:t>
       </w:r>
     </w:p>
     <w:p>
+      <w:r>
+        <w:t>Ich bin jedoch überrascht, dass meine Dekodierung beim ersten Versuch geklappt hat, dies war bei den Vorarbeiten noch nicht so. Darauf bin ich stolz.</w:t>
+      </w:r>
+    </w:p>
+    <w:p>
       <w:pPr>
         <w:pStyle w:val="berschrift2"/>
       </w:pPr>
       <w:r>
         <w:t>Vergleich mit Zeitplan</w:t>
       </w:r>
-      <w:bookmarkStart w:id="18" w:name="_GoBack"/>
-      <w:bookmarkEnd w:id="18"/>
     </w:p>
     <w:p>
       <w:r>
@@ -2750,7 +2769,7 @@
             <w:rPr>
               <w:noProof/>
             </w:rPr>
-            <w:t>6</w:t>
+            <w:t>5</w:t>
           </w:r>
           <w:r>
             <w:fldChar w:fldCharType="end"/>
@@ -6080,7 +6099,7 @@
 </file>
 
 <file path=customXml/itemProps1.xml><?xml version="1.0" encoding="utf-8"?>
-<ds:datastoreItem xmlns:ds="http://schemas.openxmlformats.org/officeDocument/2006/customXml" ds:itemID="{F8C3C6FF-9F00-4450-8DE8-CF3B8FC14F35}">
+<ds:datastoreItem xmlns:ds="http://schemas.openxmlformats.org/officeDocument/2006/customXml" ds:itemID="{DE219D9F-3E07-4B21-8852-4C100ADBDC5C}">
   <ds:schemaRefs>
     <ds:schemaRef ds:uri="http://schemas.openxmlformats.org/officeDocument/2006/bibliography"/>
   </ds:schemaRefs>

</xml_diff>

<commit_message>
Mit Personal Model und Controller angefangen
</commit_message>
<xml_diff>
--- a/IPA-Arbeitsjournal.docx
+++ b/IPA-Arbeitsjournal.docx
@@ -2266,13 +2266,14 @@
       <w:r>
         <w:t xml:space="preserve">Danach setzte ich mich darum das Backend </w:t>
       </w:r>
-      <w:proofErr w:type="spellStart"/>
-      <w:r>
-        <w:t>auzubauen</w:t>
-      </w:r>
-      <w:proofErr w:type="spellEnd"/>
+      <w:r>
+        <w:t>aufzubauen</w:t>
+      </w:r>
       <w:r>
         <w:t>. Für die Datenbank hatte ich eigentlich bereits ein SQL File geschrieben, welche alle Tabellen aufsetzt. Jedoch musste ich gestern das logische Modell verändern und somit war diese Datei nicht mehr auf dem neusten Stand. Ich erweiterte und aktualisierte dieses.</w:t>
+      </w:r>
+      <w:r>
+        <w:t xml:space="preserve"> Letztendlich erstellte ich noch das Hauptfile für den Server und fügte die Login Route hinzu. Man könnte sich nun bereits über die API einloggen.</w:t>
       </w:r>
     </w:p>
     <w:p>
@@ -2293,10 +2294,10 @@
     </w:p>
     <w:p>
       <w:pPr>
-        <w:pStyle w:val="berschrift2"/>
-      </w:pPr>
-      <w:r>
-        <w:t>Aufgetretene Probleme / Misserfolge</w:t>
+        <w:pStyle w:val="Aufzhlungszeichen2"/>
+      </w:pPr>
+      <w:r>
+        <w:t>Datenbank Tabellen aktualisiert</w:t>
       </w:r>
     </w:p>
     <w:p>
@@ -2304,15 +2305,15 @@
         <w:pStyle w:val="Aufzhlungszeichen2"/>
       </w:pPr>
       <w:r>
-        <w:t>Zeit verschwendet mit dem Implementieren einer Funktion welche es natürlich bereits in Python gibt.</w:t>
+        <w:t>Login Route erstellt</w:t>
       </w:r>
     </w:p>
     <w:p>
       <w:pPr>
-        <w:pStyle w:val="Aufzhlungszeichen2"/>
-      </w:pPr>
-      <w:r>
-        <w:t>Auch wenn ich den richtigen Wert aus dem Sensor auslese, weiss ich nicht wie ich diesen in eine Prozentuale anzeige der Ladung umwandle.</w:t>
+        <w:pStyle w:val="berschrift2"/>
+      </w:pPr>
+      <w:r>
+        <w:t>Aufgetretene Probleme / Misserfolge</w:t>
       </w:r>
     </w:p>
     <w:p>
@@ -2320,83 +2321,125 @@
         <w:pStyle w:val="Aufzhlungszeichen2"/>
       </w:pPr>
       <w:r>
-        <w:t>SQL Datenbank Aufbau Datei veraltet</w:t>
+        <w:t>Zeit verschwendet mit dem Implementieren einer Funktion welche es natürlich bereits in Python gibt.</w:t>
       </w:r>
     </w:p>
     <w:p>
       <w:pPr>
+        <w:pStyle w:val="Aufzhlungszeichen2"/>
+      </w:pPr>
+      <w:r>
+        <w:t>Auch wenn ich den richtigen Wert aus dem Sensor auslese, weiss ich nicht wie ich diesen in eine Prozentuale anzeige der Ladung umwandle.</w:t>
+      </w:r>
+    </w:p>
+    <w:p>
+      <w:pPr>
+        <w:pStyle w:val="Aufzhlungszeichen2"/>
+      </w:pPr>
+      <w:r>
+        <w:t>SQL Datenbank Aufbau Datei veraltet</w:t>
+      </w:r>
+      <w:r>
+        <w:t>.</w:t>
+      </w:r>
+    </w:p>
+    <w:p>
+      <w:pPr>
         <w:pStyle w:val="berschrift2"/>
       </w:pPr>
       <w:r>
         <w:t>Beanspruchte Hilfestellungen</w:t>
+      </w:r>
+    </w:p>
+    <w:p>
+      <w:r>
+        <w:t>Ich habe heute Daniel Säuberli gefragt ob er mir bei der Umwandlung der Batterien Werte helfen konnte, jedoch konnte er mir noch nicht weiterhelfen.</w:t>
+      </w:r>
+    </w:p>
+    <w:p>
+      <w:pPr>
+        <w:pStyle w:val="berschrift2"/>
+      </w:pPr>
+      <w:r>
+        <w:t>Pendenzenliste</w:t>
+      </w:r>
+    </w:p>
+    <w:p>
+      <w:r>
+        <w:t xml:space="preserve">Es wäre schon, wenn ich </w:t>
+      </w:r>
+      <w:r>
+        <w:t>noch herausfinden</w:t>
+      </w:r>
+      <w:r>
+        <w:t xml:space="preserve"> könnte</w:t>
+      </w:r>
+      <w:r>
+        <w:t xml:space="preserve"> wie ich die Spannung der Batterien der Sensoren in eine Prozentuale Anzeige </w:t>
+      </w:r>
+      <w:r>
+        <w:t>umwandeln kann</w:t>
+      </w:r>
+      <w:r>
+        <w:t>. Dies hat jedoch keine Priorität und ist auch kein muss.</w:t>
+      </w:r>
+    </w:p>
+    <w:p>
+      <w:r>
+        <w:t xml:space="preserve">Ich konnte nach Zeitplan </w:t>
+      </w:r>
+      <w:r>
+        <w:t>das Personal im Backend noch nicht umsetzen, dies muss ich am Freitag machen.</w:t>
+      </w:r>
+    </w:p>
+    <w:p>
+      <w:pPr>
+        <w:pStyle w:val="berschrift2"/>
+      </w:pPr>
+      <w:r>
+        <w:t>Reflexion</w:t>
+      </w:r>
+    </w:p>
+    <w:p>
+      <w:r>
+        <w:t>Ich hätte definitiv besser überlegen sollen, als ich meine eigene Funktion implementiert habe zum Hex in Dezimal umwandeln. Dies ist eigentlich klar, dass es dies gibt.</w:t>
+      </w:r>
+    </w:p>
+    <w:p>
+      <w:r>
+        <w:t>Ich bin jedoch überrascht, dass meine Dekodierung beim ersten Versuch geklappt hat, dies war bei den Vorarbeiten noch nicht so. Darauf bin ich stolz.</w:t>
+      </w:r>
+    </w:p>
+    <w:p>
+      <w:pPr>
+        <w:pStyle w:val="berschrift2"/>
+      </w:pPr>
+      <w:r>
+        <w:t>Vergleich mit Zeitplan</w:t>
+      </w:r>
+    </w:p>
+    <w:p>
+      <w:r>
+        <w:t xml:space="preserve">Nachdem ich die Sensor Dekodierungen implementiert hatte, war ich eine Stunde dem Zeitplan hinterher. Jedoch habe ich gleichzeitig zum implementieren des Codes diesen auch gleich Dokumentiert, dies wird </w:t>
+      </w:r>
+      <w:r>
+        <w:lastRenderedPageBreak/>
+        <w:t xml:space="preserve">mir Zeit sparen für meine eingeplante Zeit zum </w:t>
+      </w:r>
+      <w:r>
+        <w:t>Dokumentieren</w:t>
+      </w:r>
+      <w:r>
+        <w:t>.</w:t>
+      </w:r>
+      <w:r>
+        <w:t xml:space="preserve"> Den Tag endete ich zwei Stunden dem Zeitplan hinterher. Eine Aufgabe, nämlich das Personal im Backend umsetzen, muss ich verschie</w:t>
+      </w:r>
+      <w:r>
+        <w:t>ben.</w:t>
       </w:r>
       <w:bookmarkStart w:id="18" w:name="_GoBack"/>
       <w:bookmarkEnd w:id="18"/>
-    </w:p>
-    <w:p>
-      <w:pPr>
-        <w:pStyle w:val="berschrift2"/>
-      </w:pPr>
-      <w:r>
-        <w:t>Pendenzenliste</w:t>
-      </w:r>
-    </w:p>
-    <w:p>
-      <w:r>
-        <w:t xml:space="preserve">Es wäre schon, wenn ich </w:t>
-      </w:r>
-      <w:r>
-        <w:t>noch herausfinden</w:t>
-      </w:r>
-      <w:r>
-        <w:t xml:space="preserve"> könnte</w:t>
-      </w:r>
-      <w:r>
-        <w:t xml:space="preserve"> wie ich die Spannung der Batterien der Sensoren in eine Prozentuale Anzeige </w:t>
-      </w:r>
-      <w:r>
-        <w:t>umwandeln kann</w:t>
-      </w:r>
-      <w:r>
-        <w:t>. Dies hat jedoch keine Priorität und ist auch kein muss.</w:t>
-      </w:r>
-    </w:p>
-    <w:p>
-      <w:pPr>
-        <w:pStyle w:val="berschrift2"/>
-      </w:pPr>
-      <w:r>
-        <w:t>Reflexion</w:t>
-      </w:r>
-    </w:p>
-    <w:p>
-      <w:r>
-        <w:t>Ich hätte definitiv besser überlegen sollen, als ich meine eigene Funktion implementiert habe zum Hex in Dezimal umwandeln. Dies ist eigentlich klar, dass es dies gibt.</w:t>
-      </w:r>
-    </w:p>
-    <w:p>
-      <w:r>
-        <w:t>Ich bin jedoch überrascht, dass meine Dekodierung beim ersten Versuch geklappt hat, dies war bei den Vorarbeiten noch nicht so. Darauf bin ich stolz.</w:t>
-      </w:r>
-    </w:p>
-    <w:p>
-      <w:pPr>
-        <w:pStyle w:val="berschrift2"/>
-      </w:pPr>
-      <w:r>
-        <w:t>Vergleich mit Zeitplan</w:t>
-      </w:r>
-    </w:p>
-    <w:p>
-      <w:r>
-        <w:t xml:space="preserve">Nachdem ich die Sensor Dekodierungen implementiert hatte, war ich eine Stunde dem Zeitplan hinterher. Jedoch habe ich gleichzeitig zum implementieren des Codes diesen auch gleich Dokumentiert, dies wird mir Zeit sparen für meine eingeplante Zeit zum </w:t>
-      </w:r>
-      <w:r>
-        <w:t>Dokumentieren</w:t>
-      </w:r>
-      <w:r>
-        <w:t>.</w:t>
-      </w:r>
     </w:p>
     <w:sectPr>
       <w:headerReference w:type="default" r:id="rId9"/>
@@ -2715,13 +2758,8 @@
           <w:pPr>
             <w:pStyle w:val="AbsenderFusszeile"/>
           </w:pPr>
-          <w:proofErr w:type="spellStart"/>
           <w:r>
-            <w:t>Avectris</w:t>
-          </w:r>
-          <w:proofErr w:type="spellEnd"/>
-          <w:r>
-            <w:t xml:space="preserve"> AG</w:t>
+            <w:t>Avectris AG</w:t>
           </w:r>
         </w:p>
         <w:p>
@@ -2797,7 +2835,7 @@
             <w:rPr>
               <w:noProof/>
             </w:rPr>
-            <w:t>6</w:t>
+            <w:t>7</w:t>
           </w:r>
           <w:r>
             <w:fldChar w:fldCharType="end"/>
@@ -2827,7 +2865,7 @@
             <w:rPr>
               <w:noProof/>
             </w:rPr>
-            <w:t>6</w:t>
+            <w:t>7</w:t>
           </w:r>
           <w:r>
             <w:rPr>
@@ -6127,7 +6165,7 @@
 </file>
 
 <file path=customXml/itemProps1.xml><?xml version="1.0" encoding="utf-8"?>
-<ds:datastoreItem xmlns:ds="http://schemas.openxmlformats.org/officeDocument/2006/customXml" ds:itemID="{B69FAEB6-C040-47C8-A7BF-BF94FFDD061E}">
+<ds:datastoreItem xmlns:ds="http://schemas.openxmlformats.org/officeDocument/2006/customXml" ds:itemID="{85DF8B6B-5A28-4E1F-9065-68DBE6E29D02}">
   <ds:schemaRefs>
     <ds:schemaRef ds:uri="http://schemas.openxmlformats.org/officeDocument/2006/bibliography"/>
   </ds:schemaRefs>

</xml_diff>

<commit_message>
fertigte tests für Gebäude Route
</commit_message>
<xml_diff>
--- a/IPA-Arbeitsjournal.docx
+++ b/IPA-Arbeitsjournal.docx
@@ -2510,6 +2510,9 @@
       <w:r>
         <w:t>Heute Morgen musste ich noch meine offene Pendenz von gestern machen. Dies dachte ich sollte eigentlich nicht allzu lange gehen, jedoch hatte ich grosse Startprobleme. Beim Aufsetzen meiner Unit Tests funktionierte nichts und ich war erst um 10 Uhr parat zum Anfangen.</w:t>
       </w:r>
+      <w:r>
+        <w:t xml:space="preserve"> Die Personal und Gebäude API für das Erstellen, Aktualisieren und Löschen der Modelle konnte ich ohne grössere Probleme danach implementieren. Am Mittag war ich drei Stunden dem Zeitplan hinterher.</w:t>
+      </w:r>
     </w:p>
     <w:p>
       <w:pPr>
@@ -2561,23 +2564,24 @@
     </w:p>
     <w:p>
       <w:r>
-        <w:t>Von allen Sachen welche Probleme erstellen könnten war das Aufsetzen von Unit Tests das letzte was mir in Sinn kommen würde. Davon habe ich heute gelernt, dass ich auch nur die kleinsten Komponenten vorb</w:t>
+        <w:t>Von allen Sachen welche Probleme erstellen könnten war das Aufsetzen von Unit Tests das letzte was mir in Sinn kommen würde. Davon habe ich heute gelernt, dass ich auch nur die kleinsten Komponenten vorbereiten sollte.</w:t>
+      </w:r>
+    </w:p>
+    <w:p>
+      <w:pPr>
+        <w:pStyle w:val="berschrift2"/>
+      </w:pPr>
+      <w:r>
+        <w:t>Vergleich mit Zeitplan</w:t>
+      </w:r>
+    </w:p>
+    <w:p>
+      <w:r>
+        <w:t>Die Pendenz von gestern und das Problem mit den Unit Tests setzte mich am Morgen drei Stunden dem Zeitplan hinterher.</w:t>
       </w:r>
       <w:bookmarkStart w:id="18" w:name="_GoBack"/>
       <w:bookmarkEnd w:id="18"/>
-      <w:r>
-        <w:t>ereiten sollte.</w:t>
-      </w:r>
     </w:p>
-    <w:p>
-      <w:pPr>
-        <w:pStyle w:val="berschrift2"/>
-      </w:pPr>
-      <w:r>
-        <w:t>Vergleich mit Zeitplan</w:t>
-      </w:r>
-    </w:p>
-    <w:p/>
     <w:sectPr>
       <w:headerReference w:type="default" r:id="rId9"/>
       <w:footerReference w:type="first" r:id="rId10"/>
@@ -6302,7 +6306,7 @@
 </file>
 
 <file path=customXml/itemProps1.xml><?xml version="1.0" encoding="utf-8"?>
-<ds:datastoreItem xmlns:ds="http://schemas.openxmlformats.org/officeDocument/2006/customXml" ds:itemID="{9A3AF49D-0110-490D-94D1-49BF9F6DBC0B}">
+<ds:datastoreItem xmlns:ds="http://schemas.openxmlformats.org/officeDocument/2006/customXml" ds:itemID="{47A7A547-2AD3-4DA8-AE4E-5B023AFAF6EE}">
   <ds:schemaRefs>
     <ds:schemaRef ds:uri="http://schemas.openxmlformats.org/officeDocument/2006/bibliography"/>
   </ds:schemaRefs>

</xml_diff>

<commit_message>
erstellte das Raum Modell und den dazu gehörenden Controller
</commit_message>
<xml_diff>
--- a/IPA-Arbeitsjournal.docx
+++ b/IPA-Arbeitsjournal.docx
@@ -2540,47 +2540,71 @@
     </w:p>
     <w:p>
       <w:pPr>
-        <w:pStyle w:val="berschrift2"/>
-      </w:pPr>
-      <w:r>
-        <w:t>Beanspruchte Hilfestellungen</w:t>
-      </w:r>
-    </w:p>
-    <w:p>
-      <w:pPr>
-        <w:pStyle w:val="berschrift2"/>
-      </w:pPr>
-      <w:r>
-        <w:t>Pendenzenliste</w:t>
-      </w:r>
-    </w:p>
-    <w:p>
-      <w:pPr>
-        <w:pStyle w:val="berschrift2"/>
-      </w:pPr>
-      <w:r>
-        <w:t>Reflexion</w:t>
-      </w:r>
-    </w:p>
-    <w:p>
-      <w:r>
-        <w:t>Von allen Sachen welche Probleme erstellen könnten war das Aufsetzen von Unit Tests das letzte was mir in Sinn kommen würde. Davon habe ich heute gelernt, dass ich auch nur die kleinsten Komponenten vorbereiten sollte.</w:t>
-      </w:r>
-    </w:p>
-    <w:p>
-      <w:pPr>
-        <w:pStyle w:val="berschrift2"/>
-      </w:pPr>
-      <w:r>
-        <w:t>Vergleich mit Zeitplan</w:t>
-      </w:r>
-    </w:p>
-    <w:p>
-      <w:r>
-        <w:t>Die Pendenz von gestern und das Problem mit den Unit Tests setzte mich am Morgen drei Stunden dem Zeitplan hinterher.</w:t>
+        <w:pStyle w:val="Aufzhlungszeichen2"/>
+      </w:pPr>
+      <w:r>
+        <w:t>Führe ich die Unit Tests einzeln aus funktionieren alle, führe ich jedoch alle nacheinander aus so wird bei welchen die Datenbank nicht verbunden.</w:t>
+      </w:r>
+      <w:r>
+        <w:t xml:space="preserve"> Dies ist nur bei Tests mit Starlette so.</w:t>
+      </w:r>
+    </w:p>
+    <w:p>
+      <w:pPr>
+        <w:pStyle w:val="Aufzhlungszeichen2"/>
+      </w:pPr>
+      <w:r>
+        <w:t>Es fehlte eine Spalte für die Stockwerke Tabelle</w:t>
       </w:r>
       <w:bookmarkStart w:id="18" w:name="_GoBack"/>
       <w:bookmarkEnd w:id="18"/>
+    </w:p>
+    <w:p>
+      <w:pPr>
+        <w:pStyle w:val="berschrift2"/>
+      </w:pPr>
+      <w:r>
+        <w:t>Beanspruchte Hilfestellungen</w:t>
+      </w:r>
+    </w:p>
+    <w:p>
+      <w:pPr>
+        <w:pStyle w:val="berschrift2"/>
+      </w:pPr>
+      <w:r>
+        <w:t>Pendenzenliste</w:t>
+      </w:r>
+    </w:p>
+    <w:p>
+      <w:pPr>
+        <w:pStyle w:val="berschrift2"/>
+      </w:pPr>
+      <w:r>
+        <w:t>Reflexion</w:t>
+      </w:r>
+    </w:p>
+    <w:p>
+      <w:r>
+        <w:t>Von allen Sachen welche Probleme erstellen könnten war das Aufsetzen von Unit Tests das letzte was mir in Sinn kommen würde. Davon habe ich heute gelernt, dass ich auch nur die kleinsten Komponenten vorbereiten sollte.</w:t>
+      </w:r>
+    </w:p>
+    <w:p>
+      <w:r>
+        <w:t xml:space="preserve">Ich hatte heute sehr viele Flüchtigkeitsfehler welche einfach verhindert werden hätten könnte. Ich hoffe diese kann ich am Montag mit neuer Kraft vermeiden. </w:t>
+      </w:r>
+    </w:p>
+    <w:p>
+      <w:pPr>
+        <w:pStyle w:val="berschrift2"/>
+      </w:pPr>
+      <w:r>
+        <w:t>Vergleich mit Zeitplan</w:t>
+      </w:r>
+    </w:p>
+    <w:p>
+      <w:r>
+        <w:t>Die Pendenz von gestern und das Problem mit den Unit Tests setzte mich am Morgen drei Stunden dem Zeitplan hinterher.</w:t>
+      </w:r>
     </w:p>
     <w:sectPr>
       <w:headerReference w:type="default" r:id="rId9"/>
@@ -6306,7 +6330,7 @@
 </file>
 
 <file path=customXml/itemProps1.xml><?xml version="1.0" encoding="utf-8"?>
-<ds:datastoreItem xmlns:ds="http://schemas.openxmlformats.org/officeDocument/2006/customXml" ds:itemID="{47A7A547-2AD3-4DA8-AE4E-5B023AFAF6EE}">
+<ds:datastoreItem xmlns:ds="http://schemas.openxmlformats.org/officeDocument/2006/customXml" ds:itemID="{6464F2E7-4A4B-4419-91F8-896326AB8F2B}">
   <ds:schemaRefs>
     <ds:schemaRef ds:uri="http://schemas.openxmlformats.org/officeDocument/2006/bibliography"/>
   </ds:schemaRefs>

</xml_diff>

<commit_message>
Zeitplan und Arbeitsjournal aktualisiert
</commit_message>
<xml_diff>
--- a/IPA-Arbeitsjournal.docx
+++ b/IPA-Arbeitsjournal.docx
@@ -2513,6 +2513,26 @@
       <w:r>
         <w:t xml:space="preserve"> Die Personal und Gebäude API für das Erstellen, Aktualisieren und Löschen der Modelle konnte ich ohne grössere Probleme danach implementieren. Am Mittag war ich drei Stunden dem Zeitplan hinterher.</w:t>
       </w:r>
+      <w:r>
+        <w:t xml:space="preserve"> Am Nachmittag konnte ich e</w:t>
+      </w:r>
+      <w:r>
+        <w:t>inen starken Endspurt hinlegen, i</w:t>
+      </w:r>
+      <w:r>
+        <w:t>ch schaffte es die drei Stunden aufzuholen beim Programmieren</w:t>
+      </w:r>
+      <w:r>
+        <w:t xml:space="preserve"> und dabei </w:t>
+      </w:r>
+      <w:proofErr w:type="gramStart"/>
+      <w:r>
+        <w:t>die Stockwerk</w:t>
+      </w:r>
+      <w:proofErr w:type="gramEnd"/>
+      <w:r>
+        <w:t xml:space="preserve"> und Raum API zu erstellen.</w:t>
+      </w:r>
     </w:p>
     <w:p>
       <w:pPr>
@@ -2524,40 +2544,56 @@
     </w:p>
     <w:p>
       <w:pPr>
+        <w:pStyle w:val="Aufzhlungszeichen2"/>
+      </w:pPr>
+      <w:r>
+        <w:t>Unit Tests Problem gelöst</w:t>
+      </w:r>
+    </w:p>
+    <w:p>
+      <w:pPr>
+        <w:pStyle w:val="Aufzhlungszeichen2"/>
+      </w:pPr>
+      <w:r>
+        <w:t>Erste Modelle können erstellt werden</w:t>
+      </w:r>
+    </w:p>
+    <w:p>
+      <w:pPr>
         <w:pStyle w:val="berschrift2"/>
       </w:pPr>
-      <w:r>
-        <w:t>Aufgetretene Probleme / Misserfolge</w:t>
-      </w:r>
-    </w:p>
-    <w:p>
-      <w:pPr>
-        <w:pStyle w:val="Aufzhlungszeichen2"/>
-      </w:pPr>
-      <w:r>
-        <w:t>Unit Tests aufsetzen funktionierte nicht so wie es sollte.</w:t>
-      </w:r>
-    </w:p>
-    <w:p>
-      <w:pPr>
-        <w:pStyle w:val="Aufzhlungszeichen2"/>
-      </w:pPr>
-      <w:r>
-        <w:t>Führe ich die Unit Tests einzeln aus funktionieren alle, führe ich jedoch alle nacheinander aus so wird bei welchen die Datenbank nicht verbunden.</w:t>
-      </w:r>
-      <w:r>
-        <w:t xml:space="preserve"> Dies ist nur bei Tests mit Starlette so.</w:t>
-      </w:r>
-    </w:p>
-    <w:p>
-      <w:pPr>
-        <w:pStyle w:val="Aufzhlungszeichen2"/>
-      </w:pPr>
-      <w:r>
-        <w:t>Es fehlte eine Spalte für die Stockwerke Tabelle</w:t>
-      </w:r>
       <w:bookmarkStart w:id="18" w:name="_GoBack"/>
       <w:bookmarkEnd w:id="18"/>
+      <w:r>
+        <w:t>Aufgetretene Probleme / Misserfolge</w:t>
+      </w:r>
+    </w:p>
+    <w:p>
+      <w:pPr>
+        <w:pStyle w:val="Aufzhlungszeichen2"/>
+      </w:pPr>
+      <w:r>
+        <w:t>Unit Tests aufsetzen funktionierte nicht so wie es sollte.</w:t>
+      </w:r>
+    </w:p>
+    <w:p>
+      <w:pPr>
+        <w:pStyle w:val="Aufzhlungszeichen2"/>
+      </w:pPr>
+      <w:r>
+        <w:t>Führe ich die Unit Tests einzeln aus funktionieren alle, führe ich jedoch alle nacheinander aus so wird bei welchen die Datenbank nicht verbunden.</w:t>
+      </w:r>
+      <w:r>
+        <w:t xml:space="preserve"> Dies ist nur bei Tests mit Starlette so.</w:t>
+      </w:r>
+    </w:p>
+    <w:p>
+      <w:pPr>
+        <w:pStyle w:val="Aufzhlungszeichen2"/>
+      </w:pPr>
+      <w:r>
+        <w:t>Es fehlte eine Spalte für die Stockwerke Tabelle</w:t>
+      </w:r>
     </w:p>
     <w:p>
       <w:pPr>
@@ -2568,6 +2604,11 @@
       </w:r>
     </w:p>
     <w:p>
+      <w:r>
+        <w:t>Heute konnte mir Daniel Säuberli mit dem Batterien Problem helfen. Es stellte sich jedoch heraus, dass dies nicht so einfach wird. Ich bin mir noch unsicher, ob ich dies überhaupt umsetzen werde.</w:t>
+      </w:r>
+    </w:p>
+    <w:p>
       <w:pPr>
         <w:pStyle w:val="berschrift2"/>
       </w:pPr>
@@ -2576,6 +2617,11 @@
       </w:r>
     </w:p>
     <w:p>
+      <w:r>
+        <w:t>Ich habe keine offenen Pendenzen.</w:t>
+      </w:r>
+    </w:p>
+    <w:p>
       <w:pPr>
         <w:pStyle w:val="berschrift2"/>
       </w:pPr>
@@ -2587,6 +2633,9 @@
       <w:r>
         <w:t>Von allen Sachen welche Probleme erstellen könnten war das Aufsetzen von Unit Tests das letzte was mir in Sinn kommen würde. Davon habe ich heute gelernt, dass ich auch nur die kleinsten Komponenten vorbereiten sollte.</w:t>
       </w:r>
+      <w:r>
+        <w:t xml:space="preserve"> </w:t>
+      </w:r>
     </w:p>
     <w:p>
       <w:r>
@@ -2594,6 +2643,14 @@
       </w:r>
     </w:p>
     <w:p>
+      <w:r>
+        <w:t>Mit meinem Endspurt bin ich sehr zufrieden, ansonsten wäre ich nun sehr hinterher.</w:t>
+      </w:r>
+      <w:r>
+        <w:t xml:space="preserve"> Ich habe momentan das Gefühl, dass ich vielleicht doch ein wenig zu wenig Zeit für das Dokumentieren geplant habe, doch dann hätte ich zu wenig Zeit für das implementieren des Codes. Dies hätte vielleicht besser geplant werden können.</w:t>
+      </w:r>
+    </w:p>
+    <w:p>
       <w:pPr>
         <w:pStyle w:val="berschrift2"/>
       </w:pPr>
@@ -2604,6 +2661,9 @@
     <w:p>
       <w:r>
         <w:t>Die Pendenz von gestern und das Problem mit den Unit Tests setzte mich am Morgen drei Stunden dem Zeitplan hinterher.</w:t>
+      </w:r>
+      <w:r>
+        <w:t xml:space="preserve"> Am Nachmittag konnte ich meinen Rückstand aufholen und bin jetzt wieder 1:1 mit dem Zeitplan. </w:t>
       </w:r>
     </w:p>
     <w:sectPr>
@@ -2923,8 +2983,13 @@
           <w:pPr>
             <w:pStyle w:val="AbsenderFusszeile"/>
           </w:pPr>
+          <w:proofErr w:type="spellStart"/>
           <w:r>
-            <w:t>Avectris AG</w:t>
+            <w:t>Avectris</w:t>
+          </w:r>
+          <w:proofErr w:type="spellEnd"/>
+          <w:r>
+            <w:t xml:space="preserve"> AG</w:t>
           </w:r>
         </w:p>
         <w:p>
@@ -6330,7 +6395,7 @@
 </file>
 
 <file path=customXml/itemProps1.xml><?xml version="1.0" encoding="utf-8"?>
-<ds:datastoreItem xmlns:ds="http://schemas.openxmlformats.org/officeDocument/2006/customXml" ds:itemID="{6464F2E7-4A4B-4419-91F8-896326AB8F2B}">
+<ds:datastoreItem xmlns:ds="http://schemas.openxmlformats.org/officeDocument/2006/customXml" ds:itemID="{625BED4F-1C34-4EF3-B4AE-83FE4EFF0E61}">
   <ds:schemaRefs>
     <ds:schemaRef ds:uri="http://schemas.openxmlformats.org/officeDocument/2006/bibliography"/>
   </ds:schemaRefs>

</xml_diff>